<commit_message>
terceiro quesito pratico e teorico add
</commit_message>
<xml_diff>
--- a/2V.A de Algoritmos/2v.aALG.docx
+++ b/2V.A de Algoritmos/2v.aALG.docx
@@ -352,46 +352,16 @@
           <w:szCs w:val="21"/>
           <w:shd w:val="clear" w:color="auto" w:fill="FFFFFF"/>
         </w:rPr>
-        <w:t>Árvore AVL</w:t>
-      </w:r>
-      <w:r>
-        <w:rPr>
-          <w:rFonts w:ascii="Arial" w:hAnsi="Arial" w:cs="Arial"/>
-          <w:b/>
-          <w:bCs/>
-          <w:color w:val="202122"/>
-          <w:sz w:val="21"/>
-          <w:szCs w:val="21"/>
-          <w:shd w:val="clear" w:color="auto" w:fill="FFFFFF"/>
-        </w:rPr>
-        <w:t xml:space="preserve"> -&gt;</w:t>
-      </w:r>
-      <w:r>
-        <w:rPr>
-          <w:rFonts w:ascii="Arial" w:hAnsi="Arial" w:cs="Arial"/>
-          <w:sz w:val="21"/>
-          <w:szCs w:val="21"/>
-          <w:shd w:val="clear" w:color="auto" w:fill="FFFFFF"/>
-        </w:rPr>
-        <w:t> </w:t>
-      </w:r>
-      <w:r>
-        <w:rPr>
-          <w:rFonts w:ascii="Arial" w:hAnsi="Arial" w:cs="Arial"/>
-          <w:sz w:val="21"/>
-          <w:szCs w:val="21"/>
-          <w:shd w:val="clear" w:color="auto" w:fill="FFFFFF"/>
-        </w:rPr>
-        <w:t>É</w:t>
-      </w:r>
-      <w:r>
-        <w:rPr>
-          <w:rFonts w:ascii="Arial" w:hAnsi="Arial" w:cs="Arial"/>
-          <w:sz w:val="21"/>
-          <w:szCs w:val="21"/>
-          <w:shd w:val="clear" w:color="auto" w:fill="FFFFFF"/>
-        </w:rPr>
-        <w:t xml:space="preserve"> uma </w:t>
+        <w:t>Árvore AVL -&gt;</w:t>
+      </w:r>
+      <w:r>
+        <w:rPr>
+          <w:rFonts w:ascii="Arial" w:hAnsi="Arial" w:cs="Arial"/>
+          <w:sz w:val="21"/>
+          <w:szCs w:val="21"/>
+          <w:shd w:val="clear" w:color="auto" w:fill="FFFFFF"/>
+        </w:rPr>
+        <w:t> É uma </w:t>
       </w:r>
       <w:hyperlink r:id="rId6" w:tooltip="Árvore binária de busca" w:history="1">
         <w:r>
@@ -675,43 +645,836 @@
         <w:t>U</w:t>
       </w:r>
       <w:r>
-        <w:t>ma árvore binária de busca depende da ordem da inserção para ter um tempo assintótico de busca ótimo, visto que o primeiro valor inserido será usado como uma raiz e os demais irão para esquerda ou para direita se forem maiores ou menores. Sendo assim se v</w:t>
-      </w:r>
-      <w:r>
-        <w:t>o</w:t>
-      </w:r>
-      <w:r>
-        <w:t>c</w:t>
-      </w:r>
-      <w:r>
-        <w:t>ê</w:t>
-      </w:r>
-      <w:r>
-        <w:t xml:space="preserve"> adicionar os valores em ordem crescente de s ficarão todos a direita do valor anterior, logo o tempo de busca será de O(n), sendo n o número de valores.</w:t>
-      </w:r>
+        <w:t xml:space="preserve">ma árvore binária de busca depende da ordem da inserção para ter um tempo assintótico de busca ótimo, visto que o primeiro valor inserido será usado como uma raiz e os demais irão para esquerda ou para direita se forem maiores ou menores. Sendo assim se você adicionar os valores em ordem crescente de s ficarão todos a direita do valor anterior, logo o tempo de busca será de O(n), sendo n o número de valores. Já em uma árvore AVL isso não </w:t>
+      </w:r>
+      <w:r>
+        <w:t>ocorre, pois,</w:t>
+      </w:r>
+      <w:r>
+        <w:t xml:space="preserve"> cada valor na árvore possui um dado que determina seu balanceamento baseado na altura do seu nó a direita menos a altura do seu nó a esquerda, lembrando que esses valores podem ser -1=&lt;FB&lt;=1.</w:t>
+      </w:r>
+      <w:r>
+        <w:br/>
+        <w:t xml:space="preserve">Caso, após uma inserção qualquer valor da árvore fique com um fator de balanceamento diferente desses valores, a arvore se reestrutura mudando suas ligações para que todos os seu </w:t>
+      </w:r>
+      <w:r>
+        <w:t>nós tenhamos</w:t>
+      </w:r>
+      <w:r>
+        <w:t xml:space="preserve"> esse fator de balanceamento. Sendo assim o tempo de busca assintótico ficará em torno de O independente da ordem de inserção dos valores.</w:t>
+      </w:r>
+      <w:r>
+        <w:br/>
+      </w:r>
+      <w:r>
+        <w:br/>
+      </w:r>
+      <w:r>
+        <w:br/>
+      </w:r>
+      <w:r>
+        <w:br/>
+      </w:r>
+      <w:r>
+        <w:br/>
+      </w:r>
+      <w:r>
+        <w:br/>
+      </w:r>
+      <w:r>
+        <w:br/>
+      </w:r>
+      <w:r>
+        <w:br/>
+      </w:r>
+      <w:r>
+        <w:br/>
+      </w:r>
+      <w:r>
+        <w:br/>
+      </w:r>
+      <w:r>
+        <w:br/>
+      </w:r>
+      <w:r>
+        <w:br/>
+      </w:r>
+      <w:r>
+        <w:br/>
+      </w:r>
+      <w:r>
+        <w:br/>
+      </w:r>
+    </w:p>
+    <w:p>
+      <w:pPr>
+        <w:pStyle w:val="NormalWeb"/>
+        <w:shd w:val="clear" w:color="auto" w:fill="FFFFFF"/>
+        <w:spacing w:before="120" w:after="120"/>
+      </w:pPr>
+    </w:p>
+    <w:p>
+      <w:pPr>
+        <w:pStyle w:val="NormalWeb"/>
+        <w:shd w:val="clear" w:color="auto" w:fill="FFFFFF"/>
+        <w:spacing w:before="120" w:after="120"/>
+      </w:pPr>
+    </w:p>
+    <w:p>
+      <w:pPr>
+        <w:pStyle w:val="NormalWeb"/>
+        <w:shd w:val="clear" w:color="auto" w:fill="FFFFFF"/>
+        <w:spacing w:before="120" w:after="120"/>
+      </w:pPr>
+    </w:p>
+    <w:p>
+      <w:pPr>
+        <w:pStyle w:val="NormalWeb"/>
+        <w:shd w:val="clear" w:color="auto" w:fill="FFFFFF"/>
+        <w:spacing w:before="120" w:after="120"/>
+      </w:pPr>
+    </w:p>
+    <w:p>
+      <w:pPr>
+        <w:pStyle w:val="NormalWeb"/>
+        <w:shd w:val="clear" w:color="auto" w:fill="FFFFFF"/>
+        <w:spacing w:before="120" w:after="120"/>
+      </w:pPr>
+    </w:p>
+    <w:p>
+      <w:pPr>
+        <w:pStyle w:val="NormalWeb"/>
+        <w:shd w:val="clear" w:color="auto" w:fill="FFFFFF"/>
+        <w:spacing w:before="120" w:after="120"/>
+      </w:pPr>
+    </w:p>
+    <w:p>
+      <w:pPr>
+        <w:pStyle w:val="NormalWeb"/>
+        <w:shd w:val="clear" w:color="auto" w:fill="FFFFFF"/>
+        <w:spacing w:before="120" w:after="120"/>
+      </w:pPr>
+    </w:p>
+    <w:p>
+      <w:pPr>
+        <w:pStyle w:val="NormalWeb"/>
+        <w:shd w:val="clear" w:color="auto" w:fill="FFFFFF"/>
+        <w:spacing w:before="120" w:after="120"/>
+      </w:pPr>
+    </w:p>
+    <w:p>
+      <w:pPr>
+        <w:pStyle w:val="NormalWeb"/>
+        <w:shd w:val="clear" w:color="auto" w:fill="FFFFFF"/>
+        <w:spacing w:before="120" w:after="120"/>
+      </w:pPr>
+    </w:p>
+    <w:p>
+      <w:pPr>
+        <w:pStyle w:val="NormalWeb"/>
+        <w:shd w:val="clear" w:color="auto" w:fill="FFFFFF"/>
+        <w:spacing w:before="120" w:after="120"/>
+      </w:pPr>
+      <w:r>
+        <w:lastRenderedPageBreak/>
+        <w:t>3-</w:t>
+      </w:r>
+      <w:r>
+        <w:t xml:space="preserve"> criei um script </w:t>
+      </w:r>
+      <w:proofErr w:type="spellStart"/>
+      <w:r>
+        <w:t>python</w:t>
+      </w:r>
+      <w:proofErr w:type="spellEnd"/>
+      <w:r>
+        <w:t xml:space="preserve"> de inserção e balanceamento das chaves propostas no exercício, segue na pasta com o nome ‘3q.py’.</w:t>
+      </w:r>
+    </w:p>
+    <w:p>
+      <w:pPr>
+        <w:pStyle w:val="NormalWeb"/>
+        <w:shd w:val="clear" w:color="auto" w:fill="FFFFFF"/>
+        <w:spacing w:before="120" w:after="120"/>
+      </w:pPr>
+    </w:p>
+    <w:p>
+      <w:pPr>
+        <w:pStyle w:val="NormalWeb"/>
+        <w:shd w:val="clear" w:color="auto" w:fill="FFFFFF"/>
+        <w:spacing w:before="120" w:after="120"/>
+      </w:pPr>
+      <w:r>
+        <w:t>Teoria -&gt;</w:t>
+      </w:r>
+      <w:r>
+        <w:t xml:space="preserve"> imagem completa, no script tentei imprimir no console, a formatação não está das melhores, mas o resultado bate. Imagem certa logo abaixo:</w:t>
+      </w:r>
+    </w:p>
+    <w:p>
+      <w:pPr>
+        <w:pStyle w:val="NormalWeb"/>
+        <w:shd w:val="clear" w:color="auto" w:fill="FFFFFF"/>
+        <w:spacing w:before="120" w:after="120"/>
+        <w:jc w:val="center"/>
+      </w:pPr>
+      <w:r>
+        <w:rPr>
+          <w:noProof/>
+        </w:rPr>
+        <w:drawing>
+          <wp:inline distT="0" distB="0" distL="0" distR="0" wp14:anchorId="7EE7F9B3" wp14:editId="05AF930F">
+            <wp:extent cx="5391150" cy="3282950"/>
+            <wp:effectExtent l="0" t="0" r="0" b="0"/>
+            <wp:docPr id="1" name="Imagem 1" descr="Diagrama, Esquemático&#10;&#10;Descrição gerada automaticamente"/>
+            <wp:cNvGraphicFramePr>
+              <a:graphicFrameLocks xmlns:a="http://schemas.openxmlformats.org/drawingml/2006/main" noChangeAspect="1"/>
+            </wp:cNvGraphicFramePr>
+            <a:graphic xmlns:a="http://schemas.openxmlformats.org/drawingml/2006/main">
+              <a:graphicData uri="http://schemas.openxmlformats.org/drawingml/2006/picture">
+                <pic:pic xmlns:pic="http://schemas.openxmlformats.org/drawingml/2006/picture">
+                  <pic:nvPicPr>
+                    <pic:cNvPr id="1" name="Imagem 1" descr="Diagrama, Esquemático&#10;&#10;Descrição gerada automaticamente"/>
+                    <pic:cNvPicPr>
+                      <a:picLocks noChangeAspect="1" noChangeArrowheads="1"/>
+                    </pic:cNvPicPr>
+                  </pic:nvPicPr>
+                  <pic:blipFill>
+                    <a:blip r:embed="rId8">
+                      <a:extLst>
+                        <a:ext uri="{28A0092B-C50C-407E-A947-70E740481C1C}">
+                          <a14:useLocalDpi xmlns:a14="http://schemas.microsoft.com/office/drawing/2010/main" val="0"/>
+                        </a:ext>
+                      </a:extLst>
+                    </a:blip>
+                    <a:srcRect/>
+                    <a:stretch>
+                      <a:fillRect/>
+                    </a:stretch>
+                  </pic:blipFill>
+                  <pic:spPr bwMode="auto">
+                    <a:xfrm>
+                      <a:off x="0" y="0"/>
+                      <a:ext cx="5391150" cy="3282950"/>
+                    </a:xfrm>
+                    <a:prstGeom prst="rect">
+                      <a:avLst/>
+                    </a:prstGeom>
+                    <a:noFill/>
+                    <a:ln>
+                      <a:noFill/>
+                    </a:ln>
+                  </pic:spPr>
+                </pic:pic>
+              </a:graphicData>
+            </a:graphic>
+          </wp:inline>
+        </w:drawing>
+      </w:r>
+    </w:p>
+    <w:p>
+      <w:pPr>
+        <w:pStyle w:val="NormalWeb"/>
+        <w:shd w:val="clear" w:color="auto" w:fill="FFFFFF"/>
+        <w:spacing w:before="120" w:after="120"/>
+      </w:pPr>
+    </w:p>
+    <w:p>
+      <w:pPr>
+        <w:pStyle w:val="NormalWeb"/>
+        <w:shd w:val="clear" w:color="auto" w:fill="FFFFFF"/>
+        <w:spacing w:before="120" w:after="120"/>
+      </w:pPr>
       <w:r>
         <w:t xml:space="preserve"> </w:t>
       </w:r>
-      <w:r>
-        <w:t xml:space="preserve">Já em uma árvore AVL isso não </w:t>
-      </w:r>
-      <w:r>
-        <w:t>ocorre, pois,</w:t>
-      </w:r>
-      <w:r>
-        <w:t xml:space="preserve"> cada valor na árvore possui um dado que determina seu balanceamento baseado na altura do seu nó a direita menos a altura do seu nó a esquerda, lembrando que esses valores podem ser -1=&lt;FB&lt;=1.</w:t>
-      </w:r>
-      <w:r>
-        <w:br/>
-      </w:r>
-      <w:r>
-        <w:t xml:space="preserve">Caso, após uma inserção qualquer valor da árvore fique com um fator de balanceamento diferente desses valores, a arvore se reestrutura mudando suas ligações para que todos os seu </w:t>
-      </w:r>
-      <w:r>
-        <w:t>nós tenhamos</w:t>
-      </w:r>
-      <w:r>
-        <w:t xml:space="preserve"> esse fator de balanceamento. Sendo assim o tempo de busca assintótico ficará em torno de O independente da ordem de inserção dos valores.</w:t>
+    </w:p>
+    <w:p>
+      <w:pPr>
+        <w:pStyle w:val="NormalWeb"/>
+        <w:shd w:val="clear" w:color="auto" w:fill="FFFFFF"/>
+        <w:spacing w:before="120" w:after="120"/>
+      </w:pPr>
+      <w:r>
+        <w:rPr>
+          <w:rFonts w:ascii="Arial" w:hAnsi="Arial" w:cs="Arial"/>
+          <w:b/>
+          <w:bCs/>
+          <w:color w:val="202122"/>
+          <w:sz w:val="21"/>
+          <w:szCs w:val="21"/>
+          <w:shd w:val="clear" w:color="auto" w:fill="FFFFFF"/>
+        </w:rPr>
+        <w:t>Árvore AVL</w:t>
+      </w:r>
+      <w:r>
+        <w:rPr>
+          <w:rFonts w:ascii="Arial" w:hAnsi="Arial" w:cs="Arial"/>
+          <w:color w:val="202122"/>
+          <w:sz w:val="21"/>
+          <w:szCs w:val="21"/>
+          <w:shd w:val="clear" w:color="auto" w:fill="FFFFFF"/>
+        </w:rPr>
+        <w:t> </w:t>
+      </w:r>
+      <w:r>
+        <w:rPr>
+          <w:rFonts w:ascii="Arial" w:hAnsi="Arial" w:cs="Arial"/>
+          <w:color w:val="000000" w:themeColor="text1"/>
+          <w:sz w:val="21"/>
+          <w:szCs w:val="21"/>
+          <w:shd w:val="clear" w:color="auto" w:fill="FFFFFF"/>
+        </w:rPr>
+        <w:t>é uma </w:t>
+      </w:r>
+      <w:hyperlink r:id="rId9" w:tooltip="Árvore binária de busca" w:history="1">
+        <w:r>
+          <w:rPr>
+            <w:rStyle w:val="Hyperlink"/>
+            <w:rFonts w:ascii="Arial" w:hAnsi="Arial" w:cs="Arial"/>
+            <w:color w:val="000000" w:themeColor="text1"/>
+            <w:sz w:val="21"/>
+            <w:szCs w:val="21"/>
+            <w:u w:val="none"/>
+            <w:shd w:val="clear" w:color="auto" w:fill="FFFFFF"/>
+          </w:rPr>
+          <w:t>árvore binária de busca</w:t>
+        </w:r>
+      </w:hyperlink>
+      <w:r>
+        <w:rPr>
+          <w:rFonts w:ascii="Arial" w:hAnsi="Arial" w:cs="Arial"/>
+          <w:color w:val="000000" w:themeColor="text1"/>
+          <w:sz w:val="21"/>
+          <w:szCs w:val="21"/>
+          <w:shd w:val="clear" w:color="auto" w:fill="FFFFFF"/>
+        </w:rPr>
+        <w:t> balanceada, ou seja, uma árvore balanceada (árvore completa) são as árvores que minimizam o número de comparações efetuadas no pior caso para uma busca com chaves de probabilidades de ocorrências idênticas. Contudo, para garantir essa propriedade em aplicações dinâmicas, é preciso reconstruir a árvore para seu estado ideal a cada operação sobre seus nós (inclusão ou exclusão).</w:t>
+      </w:r>
+      <w:r>
+        <w:rPr>
+          <w:rFonts w:ascii="Arial" w:hAnsi="Arial" w:cs="Arial"/>
+          <w:color w:val="000000" w:themeColor="text1"/>
+          <w:sz w:val="21"/>
+          <w:szCs w:val="21"/>
+          <w:shd w:val="clear" w:color="auto" w:fill="FFFFFF"/>
+        </w:rPr>
+        <w:br/>
+      </w:r>
+      <w:r>
+        <w:rPr>
+          <w:rFonts w:ascii="Arial" w:hAnsi="Arial" w:cs="Arial"/>
+          <w:color w:val="000000" w:themeColor="text1"/>
+          <w:sz w:val="21"/>
+          <w:szCs w:val="21"/>
+          <w:shd w:val="clear" w:color="auto" w:fill="FFFFFF"/>
+        </w:rPr>
+        <w:br/>
+      </w:r>
+      <w:r>
+        <w:rPr>
+          <w:b/>
+          <w:bCs/>
+        </w:rPr>
+        <w:t>Inserção</w:t>
+      </w:r>
+      <w:r>
+        <w:rPr>
+          <w:b/>
+          <w:bCs/>
+        </w:rPr>
+        <w:t xml:space="preserve"> -&gt;</w:t>
+      </w:r>
+    </w:p>
+    <w:p>
+      <w:pPr>
+        <w:pStyle w:val="NormalWeb"/>
+        <w:shd w:val="clear" w:color="auto" w:fill="FFFFFF"/>
+        <w:spacing w:before="120" w:after="120"/>
+        <w:rPr>
+          <w:b/>
+          <w:bCs/>
+        </w:rPr>
+      </w:pPr>
+      <w:r>
+        <w:t>Para inserir um novo nó de valor K em uma árvore AVL é necessária uma busca por K nesta mesma árvore. Após a busca o local correto para a inserção do nó K será em uma subárvore vazia de uma folha da árvore. Depois de inserido o nó, a altura do nó pai e de todos os nós acima deve ser atualizada. Em seguida o algoritmo de rotação simples ou dupla deve ser acionado para o primeiro nó pai desregulado.</w:t>
+      </w:r>
+      <w:r>
+        <w:br/>
+      </w:r>
+      <w:r>
+        <w:br/>
+      </w:r>
+    </w:p>
+    <w:p>
+      <w:pPr>
+        <w:pStyle w:val="NormalWeb"/>
+        <w:shd w:val="clear" w:color="auto" w:fill="FFFFFF"/>
+        <w:spacing w:before="120" w:after="120"/>
+      </w:pPr>
+      <w:r>
+        <w:rPr>
+          <w:b/>
+          <w:bCs/>
+        </w:rPr>
+        <w:t>Remoção</w:t>
+      </w:r>
+      <w:r>
+        <w:rPr>
+          <w:b/>
+          <w:bCs/>
+        </w:rPr>
+        <w:t xml:space="preserve"> -&gt;</w:t>
+      </w:r>
+    </w:p>
+    <w:p>
+      <w:pPr>
+        <w:pStyle w:val="NormalWeb"/>
+        <w:shd w:val="clear" w:color="auto" w:fill="FFFFFF"/>
+        <w:spacing w:before="120" w:after="120"/>
+      </w:pPr>
+      <w:r>
+        <w:lastRenderedPageBreak/>
+        <w:t>O primeiro passo para remover uma chave K consiste em realizar uma busca binária a partir do nó raiz. Caso a busca encerre em uma subárvore vazia, então a chave não está na árvore e a remoção não pode ser realizada. Caso a busca encerre em um nó u o nó que contenha a chave então a remoção poderá ser realizada da seguinte forma:</w:t>
+      </w:r>
+    </w:p>
+    <w:p>
+      <w:pPr>
+        <w:pStyle w:val="NormalWeb"/>
+        <w:shd w:val="clear" w:color="auto" w:fill="FFFFFF"/>
+        <w:spacing w:before="120" w:after="120"/>
+      </w:pPr>
+    </w:p>
+    <w:p>
+      <w:pPr>
+        <w:pStyle w:val="NormalWeb"/>
+        <w:shd w:val="clear" w:color="auto" w:fill="FFFFFF"/>
+        <w:spacing w:before="120" w:after="120"/>
+      </w:pPr>
+      <w:r>
+        <w:t>Caso 1: O nó u é uma folha da árvore, apenas exclui-lo.</w:t>
+      </w:r>
+    </w:p>
+    <w:p>
+      <w:pPr>
+        <w:pStyle w:val="NormalWeb"/>
+        <w:shd w:val="clear" w:color="auto" w:fill="FFFFFF"/>
+        <w:spacing w:before="120" w:after="120"/>
+      </w:pPr>
+    </w:p>
+    <w:p>
+      <w:pPr>
+        <w:pStyle w:val="NormalWeb"/>
+        <w:shd w:val="clear" w:color="auto" w:fill="FFFFFF"/>
+        <w:spacing w:before="120" w:after="120"/>
+      </w:pPr>
+      <w:r>
+        <w:t>Caso 2: O nó u tem apenas uma subárvore, necessariamente composta de um nó folha, basta apontar o nó pai de u para a única subárvore e excluir o nó u.</w:t>
+      </w:r>
+    </w:p>
+    <w:p>
+      <w:pPr>
+        <w:pStyle w:val="NormalWeb"/>
+        <w:shd w:val="clear" w:color="auto" w:fill="FFFFFF"/>
+        <w:spacing w:before="120" w:after="120"/>
+      </w:pPr>
+    </w:p>
+    <w:p>
+      <w:pPr>
+        <w:pStyle w:val="NormalWeb"/>
+        <w:shd w:val="clear" w:color="auto" w:fill="FFFFFF"/>
+        <w:spacing w:before="120" w:after="120"/>
+      </w:pPr>
+      <w:r>
+        <w:t>Caso 3: O nó u tem duas subárvores: localizar o nó v predecessor ou sucessor de K, que sempre será um nó folha ou possuirá apenas uma subárvore; copiar a chave de v para o nó u; excluir o nó v a partir da respectiva subárvore de u.</w:t>
+      </w:r>
+    </w:p>
+    <w:p>
+      <w:pPr>
+        <w:pStyle w:val="NormalWeb"/>
+        <w:shd w:val="clear" w:color="auto" w:fill="FFFFFF"/>
+        <w:spacing w:before="120" w:after="120"/>
+      </w:pPr>
+    </w:p>
+    <w:p>
+      <w:pPr>
+        <w:pStyle w:val="NormalWeb"/>
+        <w:shd w:val="clear" w:color="auto" w:fill="FFFFFF"/>
+        <w:spacing w:before="120" w:after="120"/>
+      </w:pPr>
+      <w:r>
+        <w:t>O último passo consiste em verificar a desregulagem de todos nós a partir do pai do nó excluído até o nó raiz da árvore. Aplicar rotação simples ou dupla em cada nó desregulado.</w:t>
+      </w:r>
+    </w:p>
+    <w:p>
+      <w:pPr>
+        <w:pStyle w:val="NormalWeb"/>
+        <w:shd w:val="clear" w:color="auto" w:fill="FFFFFF"/>
+        <w:spacing w:before="120" w:after="120"/>
+      </w:pPr>
+    </w:p>
+    <w:p>
+      <w:pPr>
+        <w:pStyle w:val="NormalWeb"/>
+        <w:shd w:val="clear" w:color="auto" w:fill="FFFFFF"/>
+        <w:spacing w:before="120" w:after="120"/>
+      </w:pPr>
+      <w:r>
+        <w:t>Rotação</w:t>
+      </w:r>
+    </w:p>
+    <w:p>
+      <w:pPr>
+        <w:pStyle w:val="NormalWeb"/>
+        <w:shd w:val="clear" w:color="auto" w:fill="FFFFFF"/>
+        <w:spacing w:before="120" w:after="120"/>
+      </w:pPr>
+      <w:r>
+        <w:t>A operação básica em uma árvore AVL geralmente envolve os mesmos algoritmos de uma árvore de busca binária desbalanceada. A rotação na árvore AVL ocorre devido ao seu desbalanceamento, uma rotação simples ocorre quando um nó está desbalanceado e seu filho estiver no mesmo sentido da inclinação, formando uma linha reta. Uma rotação-dupla ocorre quando um nó estiver desbalanceado e seu filho estiver inclinado no sentido inverso ao pai, formando um "joelho".</w:t>
+      </w:r>
+    </w:p>
+    <w:p>
+      <w:pPr>
+        <w:pStyle w:val="NormalWeb"/>
+        <w:shd w:val="clear" w:color="auto" w:fill="FFFFFF"/>
+        <w:spacing w:before="120" w:after="120"/>
+      </w:pPr>
+    </w:p>
+    <w:p>
+      <w:pPr>
+        <w:pStyle w:val="NormalWeb"/>
+        <w:shd w:val="clear" w:color="auto" w:fill="FFFFFF"/>
+        <w:spacing w:before="120" w:after="120"/>
+      </w:pPr>
+      <w:r>
+        <w:t>Para garantirmos as propriedades da árvore AVL rotações devem ser feitas conforme necessário após operações de remoção ou inserção. Seja P o nó pai, FE o filho da esquerda de P e FD o filho da direita de P podemos definir 4 tipos diferentes de rotação:</w:t>
+      </w:r>
+    </w:p>
+    <w:p>
+      <w:pPr>
+        <w:pStyle w:val="NormalWeb"/>
+        <w:shd w:val="clear" w:color="auto" w:fill="FFFFFF"/>
+        <w:spacing w:before="120" w:after="120"/>
+      </w:pPr>
+    </w:p>
+    <w:p>
+      <w:pPr>
+        <w:pStyle w:val="NormalWeb"/>
+        <w:shd w:val="clear" w:color="auto" w:fill="FFFFFF"/>
+        <w:spacing w:before="120" w:after="120"/>
+        <w:rPr>
+          <w:b/>
+          <w:bCs/>
+        </w:rPr>
+      </w:pPr>
+      <w:r>
+        <w:rPr>
+          <w:b/>
+          <w:bCs/>
+        </w:rPr>
+        <w:t>Rotação simples à direita</w:t>
+      </w:r>
+    </w:p>
+    <w:p>
+      <w:pPr>
+        <w:pStyle w:val="NormalWeb"/>
+        <w:shd w:val="clear" w:color="auto" w:fill="FFFFFF"/>
+        <w:spacing w:before="120" w:after="120"/>
+      </w:pPr>
+      <w:r>
+        <w:t>Deve ser efetuada quando a diferença das alturas h dos filhos de P é igual a 2 e a diferença das alturas h dos filhos de FE é igual a 1. O nó FE deve tornar o novo pai e o nó P deve se tornar o filho da direita de FE. Segue pseudocódigo:</w:t>
+      </w:r>
+    </w:p>
+    <w:p>
+      <w:pPr>
+        <w:pStyle w:val="NormalWeb"/>
+        <w:shd w:val="clear" w:color="auto" w:fill="FFFFFF"/>
+        <w:spacing w:before="120" w:after="120"/>
+      </w:pPr>
+    </w:p>
+    <w:p>
+      <w:pPr>
+        <w:pStyle w:val="NormalWeb"/>
+        <w:shd w:val="clear" w:color="auto" w:fill="FFFFFF"/>
+        <w:spacing w:before="120" w:after="120"/>
+      </w:pPr>
+      <w:r>
+        <w:t>Seja Y o filho à esquerda de X</w:t>
+      </w:r>
+    </w:p>
+    <w:p>
+      <w:pPr>
+        <w:pStyle w:val="NormalWeb"/>
+        <w:shd w:val="clear" w:color="auto" w:fill="FFFFFF"/>
+        <w:spacing w:before="120" w:after="120"/>
+      </w:pPr>
+      <w:r>
+        <w:t>Torne o filho à direita de Y o filho à esquerda de X.</w:t>
+      </w:r>
+    </w:p>
+    <w:p>
+      <w:pPr>
+        <w:pStyle w:val="NormalWeb"/>
+        <w:shd w:val="clear" w:color="auto" w:fill="FFFFFF"/>
+        <w:spacing w:before="120" w:after="120"/>
+      </w:pPr>
+      <w:r>
+        <w:t>Torne X o filho à direita de Y</w:t>
+      </w:r>
+    </w:p>
+    <w:p>
+      <w:pPr>
+        <w:pStyle w:val="NormalWeb"/>
+        <w:shd w:val="clear" w:color="auto" w:fill="FFFFFF"/>
+        <w:spacing w:before="120" w:after="120"/>
+      </w:pPr>
+      <w:r>
+        <w:t>Rotação à esquerda</w:t>
+      </w:r>
+    </w:p>
+    <w:p>
+      <w:pPr>
+        <w:pStyle w:val="NormalWeb"/>
+        <w:shd w:val="clear" w:color="auto" w:fill="FFFFFF"/>
+        <w:spacing w:before="120" w:after="120"/>
+      </w:pPr>
+      <w:r>
+        <w:t>Deve ser efetuada quando a diferença das alturas h dos filhos de P é igual a -2 e a diferença das alturas h dos filhos de FD é igual a -1. O nó FD deve tornar o novo pai e o nó P deve se tornar o filho da esquerda de FD. Segue pseudocódigo:</w:t>
+      </w:r>
+    </w:p>
+    <w:p>
+      <w:pPr>
+        <w:pStyle w:val="NormalWeb"/>
+        <w:shd w:val="clear" w:color="auto" w:fill="FFFFFF"/>
+        <w:spacing w:before="120" w:after="120"/>
+      </w:pPr>
+    </w:p>
+    <w:p>
+      <w:pPr>
+        <w:pStyle w:val="NormalWeb"/>
+        <w:shd w:val="clear" w:color="auto" w:fill="FFFFFF"/>
+        <w:spacing w:before="120" w:after="120"/>
+      </w:pPr>
+      <w:r>
+        <w:t>Seja Y o filho à direita de X</w:t>
+      </w:r>
+    </w:p>
+    <w:p>
+      <w:pPr>
+        <w:pStyle w:val="NormalWeb"/>
+        <w:shd w:val="clear" w:color="auto" w:fill="FFFFFF"/>
+        <w:spacing w:before="120" w:after="120"/>
+      </w:pPr>
+      <w:r>
+        <w:t>Torne o filho à esquerda de Y o filho à direita de X.</w:t>
+      </w:r>
+    </w:p>
+    <w:p>
+      <w:pPr>
+        <w:pStyle w:val="NormalWeb"/>
+        <w:shd w:val="clear" w:color="auto" w:fill="FFFFFF"/>
+        <w:spacing w:before="120" w:after="120"/>
+      </w:pPr>
+      <w:r>
+        <w:t>Torne X filho à esquerda de Y</w:t>
+      </w:r>
+    </w:p>
+    <w:p>
+      <w:pPr>
+        <w:pStyle w:val="NormalWeb"/>
+        <w:shd w:val="clear" w:color="auto" w:fill="FFFFFF"/>
+        <w:spacing w:before="120" w:after="120"/>
+        <w:rPr>
+          <w:b/>
+          <w:bCs/>
+        </w:rPr>
+      </w:pPr>
+      <w:r>
+        <w:rPr>
+          <w:b/>
+          <w:bCs/>
+        </w:rPr>
+        <w:t>Rotação dupla à direita</w:t>
+      </w:r>
+    </w:p>
+    <w:p>
+      <w:pPr>
+        <w:pStyle w:val="NormalWeb"/>
+        <w:shd w:val="clear" w:color="auto" w:fill="FFFFFF"/>
+        <w:spacing w:before="120" w:after="120"/>
+      </w:pPr>
+      <w:r>
+        <w:t>Deve ser efetuada quando a diferença das alturas h dos filhos de P é igual a 2 e a diferença das alturas h dos filhos de FE é igual a -1. Nesse caso devemos aplicar uma rotação à esquerda no nó FE e, em seguida, uma rotação à direita no nó P.</w:t>
+      </w:r>
+    </w:p>
+    <w:p>
+      <w:pPr>
+        <w:pStyle w:val="NormalWeb"/>
+        <w:shd w:val="clear" w:color="auto" w:fill="FFFFFF"/>
+        <w:spacing w:before="120" w:after="120"/>
+      </w:pPr>
+      <w:r>
+        <w:t>Deve ser observado que as 3 possíveis combinações de alturas da subárvores T2 e T3 constam da figura (h, h-1; h, h; e h-1, h), implicando em nos respectivos balanços do nó u (0/0/-1) e do nó p (1/0/0).</w:t>
+      </w:r>
+    </w:p>
+    <w:p>
+      <w:pPr>
+        <w:pStyle w:val="NormalWeb"/>
+        <w:shd w:val="clear" w:color="auto" w:fill="FFFFFF"/>
+        <w:spacing w:before="120" w:after="120"/>
+      </w:pPr>
+    </w:p>
+    <w:p>
+      <w:pPr>
+        <w:pStyle w:val="NormalWeb"/>
+        <w:shd w:val="clear" w:color="auto" w:fill="FFFFFF"/>
+        <w:spacing w:before="120" w:after="120"/>
+        <w:rPr>
+          <w:b/>
+          <w:bCs/>
+        </w:rPr>
+      </w:pPr>
+      <w:r>
+        <w:rPr>
+          <w:b/>
+          <w:bCs/>
+        </w:rPr>
+        <w:t>Rotação dupla à esquerda</w:t>
+      </w:r>
+    </w:p>
+    <w:p>
+      <w:pPr>
+        <w:pStyle w:val="NormalWeb"/>
+        <w:shd w:val="clear" w:color="auto" w:fill="FFFFFF"/>
+        <w:spacing w:before="120" w:after="120"/>
+      </w:pPr>
+      <w:r>
+        <w:t>Deve ser efetuada quando a diferença das alturas h dos filhos de P é igual a -2 e a diferença das alturas h dos filhos de FD é igual a 1. Nesse caso devemos aplicar uma rotação à direita no nó FD e, em seguida, uma rotação à esquerda no nó P.</w:t>
+      </w:r>
+    </w:p>
+    <w:p>
+      <w:pPr>
+        <w:pStyle w:val="NormalWeb"/>
+        <w:shd w:val="clear" w:color="auto" w:fill="FFFFFF"/>
+        <w:spacing w:before="120" w:after="120"/>
+      </w:pPr>
+      <w:r>
+        <w:t>Cabe ressaltar, apesar de não estar relatado na literatura, que na remoção poderá ocorre a situação na qual u^.</w:t>
+      </w:r>
+      <w:proofErr w:type="spellStart"/>
+      <w:r>
+        <w:t>fb</w:t>
+      </w:r>
+      <w:proofErr w:type="spellEnd"/>
+      <w:r>
+        <w:t>=0. Neste caso deverá ser aplicada rotação simples e o fator de balanço dos nós u e p serão respectivamente 1 e -1.</w:t>
+      </w:r>
+    </w:p>
+    <w:p>
+      <w:pPr>
+        <w:pStyle w:val="NormalWeb"/>
+        <w:shd w:val="clear" w:color="auto" w:fill="FFFFFF"/>
+        <w:spacing w:before="120" w:after="120"/>
+      </w:pPr>
+    </w:p>
+    <w:p>
+      <w:pPr>
+        <w:pStyle w:val="NormalWeb"/>
+        <w:shd w:val="clear" w:color="auto" w:fill="FFFFFF"/>
+        <w:spacing w:before="120" w:after="120"/>
+        <w:rPr>
+          <w:b/>
+          <w:bCs/>
+        </w:rPr>
+      </w:pPr>
+      <w:r>
+        <w:rPr>
+          <w:b/>
+          <w:bCs/>
+        </w:rPr>
+        <w:t>Rotação à esquerda</w:t>
+      </w:r>
+    </w:p>
+    <w:p>
+      <w:pPr>
+        <w:pStyle w:val="NormalWeb"/>
+        <w:shd w:val="clear" w:color="auto" w:fill="FFFFFF"/>
+        <w:spacing w:before="120" w:after="120"/>
+      </w:pPr>
+      <w:r>
+        <w:t>Caso o fator de balanço do nó p tenha valor +2, então haverá necessidade de aplicar rotação simples ou dupla à esquerda.</w:t>
+      </w:r>
+    </w:p>
+    <w:p>
+      <w:pPr>
+        <w:pStyle w:val="NormalWeb"/>
+        <w:shd w:val="clear" w:color="auto" w:fill="FFFFFF"/>
+        <w:spacing w:before="120" w:after="120"/>
+      </w:pPr>
+    </w:p>
+    <w:p>
+      <w:pPr>
+        <w:pStyle w:val="NormalWeb"/>
+        <w:shd w:val="clear" w:color="auto" w:fill="FFFFFF"/>
+        <w:spacing w:before="120" w:after="120"/>
+      </w:pPr>
+      <w:r>
+        <w:t>Para identificar se qual rotação aplicar, bastará analisar o fator de balanço do nó u, raiz da subárvore direita do nó p.</w:t>
+      </w:r>
+    </w:p>
+    <w:p>
+      <w:pPr>
+        <w:pStyle w:val="NormalWeb"/>
+        <w:shd w:val="clear" w:color="auto" w:fill="FFFFFF"/>
+        <w:spacing w:before="120" w:after="120"/>
+      </w:pPr>
+    </w:p>
+    <w:p>
+      <w:pPr>
+        <w:pStyle w:val="NormalWeb"/>
+        <w:shd w:val="clear" w:color="auto" w:fill="FFFFFF"/>
+        <w:spacing w:before="120" w:after="120"/>
+        <w:rPr>
+          <w:b/>
+          <w:bCs/>
+        </w:rPr>
+      </w:pPr>
+      <w:r>
+        <w:rPr>
+          <w:b/>
+          <w:bCs/>
+        </w:rPr>
+        <w:t>Rotação simples à esquerda</w:t>
+      </w:r>
+    </w:p>
+    <w:p>
+      <w:pPr>
+        <w:pStyle w:val="NormalWeb"/>
+        <w:shd w:val="clear" w:color="auto" w:fill="FFFFFF"/>
+        <w:spacing w:before="120" w:after="120"/>
+      </w:pPr>
+      <w:r>
+        <w:t>Caso o fator de balanço do nó u seja +1, então deverá ser aplicada uma rotação simples à esquerda. A figura a seguir mostra a configuração da árvore antes e depois da rotação.</w:t>
+      </w:r>
+    </w:p>
+    <w:p>
+      <w:pPr>
+        <w:pStyle w:val="NormalWeb"/>
+        <w:shd w:val="clear" w:color="auto" w:fill="FFFFFF"/>
+        <w:spacing w:before="120" w:after="120"/>
+      </w:pPr>
+      <w:r>
+        <w:t>Rotação dupla à esquerda</w:t>
+      </w:r>
+    </w:p>
+    <w:p>
+      <w:pPr>
+        <w:pStyle w:val="NormalWeb"/>
+        <w:shd w:val="clear" w:color="auto" w:fill="FFFFFF"/>
+        <w:spacing w:before="120" w:after="120"/>
+      </w:pPr>
+      <w:r>
+        <w:t>Caso o fator de balanço do nó u seja -1, então deverá ser aplicada uma rotação dupla à esquerda. A figura a seguir mostra a configuração da árvore antes e depois da rotação.</w:t>
       </w:r>
     </w:p>
     <w:p>

</xml_diff>